<commit_message>
Updated minutes following 2/21 client meeting
</commit_message>
<xml_diff>
--- a/documents/Group 4 Minutes.docx
+++ b/documents/Group 4 Minutes.docx
@@ -31,28 +31,7 @@
     </w:p>
     <w:p>
       <w:r>
-        <w:t>Intro</w:t>
-      </w:r>
-      <w:r>
-        <w:t>duction</w:t>
-      </w:r>
-      <w:r>
-        <w:t xml:space="preserve"> </w:t>
-      </w:r>
-      <w:r>
-        <w:t>C</w:t>
-      </w:r>
-      <w:r>
-        <w:t xml:space="preserve">lient </w:t>
-      </w:r>
-      <w:r>
-        <w:t>M</w:t>
-      </w:r>
-      <w:r>
-        <w:t>eeting:</w:t>
-      </w:r>
-      <w:r>
-        <w:t xml:space="preserve"> </w:t>
+        <w:t xml:space="preserve">Introduction Client Meeting: </w:t>
       </w:r>
     </w:p>
     <w:p>
@@ -438,6 +417,196 @@
         <w:t>Plan to upload all documents to GitHub before Sunday night</w:t>
       </w:r>
     </w:p>
+    <w:p>
+      <w:pPr>
+        <w:rPr>
+          <w:u w:val="single"/>
+        </w:rPr>
+      </w:pPr>
+      <w:r>
+        <w:rPr>
+          <w:u w:val="single"/>
+        </w:rPr>
+        <w:t>2/</w:t>
+      </w:r>
+      <w:r>
+        <w:rPr>
+          <w:u w:val="single"/>
+        </w:rPr>
+        <w:t>21</w:t>
+      </w:r>
+      <w:r>
+        <w:rPr>
+          <w:u w:val="single"/>
+        </w:rPr>
+        <w:t xml:space="preserve"> @ </w:t>
+      </w:r>
+      <w:r>
+        <w:rPr>
+          <w:u w:val="single"/>
+        </w:rPr>
+        <w:t>3</w:t>
+      </w:r>
+      <w:r>
+        <w:rPr>
+          <w:u w:val="single"/>
+        </w:rPr>
+        <w:t>:</w:t>
+      </w:r>
+      <w:r>
+        <w:rPr>
+          <w:u w:val="single"/>
+        </w:rPr>
+        <w:t>34p</w:t>
+      </w:r>
+      <w:r>
+        <w:rPr>
+          <w:u w:val="single"/>
+        </w:rPr>
+        <w:t>m</w:t>
+      </w:r>
+    </w:p>
+    <w:p>
+      <w:r>
+        <w:t>Developer meeting to discuss last minute changes before Phase 1 deadline</w:t>
+      </w:r>
+    </w:p>
+    <w:p>
+      <w:r>
+        <w:t>Attendance: Owen, Maxwell, Matty, Anthony</w:t>
+      </w:r>
+    </w:p>
+    <w:p>
+      <w:r>
+        <w:t xml:space="preserve">Meeting Time: </w:t>
+      </w:r>
+      <w:r>
+        <w:t>26</w:t>
+      </w:r>
+      <w:r>
+        <w:t xml:space="preserve"> </w:t>
+      </w:r>
+      <w:r>
+        <w:t>minutes</w:t>
+      </w:r>
+      <w:r>
+        <w:t xml:space="preserve"> </w:t>
+      </w:r>
+    </w:p>
+    <w:p>
+      <w:pPr>
+        <w:pStyle w:val="ListParagraph"/>
+        <w:numPr>
+          <w:ilvl w:val="0"/>
+          <w:numId w:val="5"/>
+        </w:numPr>
+      </w:pPr>
+      <w:r>
+        <w:t>Finalized non-functional requirements</w:t>
+      </w:r>
+    </w:p>
+    <w:p>
+      <w:pPr>
+        <w:pStyle w:val="ListParagraph"/>
+        <w:numPr>
+          <w:ilvl w:val="0"/>
+          <w:numId w:val="5"/>
+        </w:numPr>
+      </w:pPr>
+      <w:r>
+        <w:t>Discussed questions for client meeting</w:t>
+      </w:r>
+    </w:p>
+    <w:p>
+      <w:pPr>
+        <w:rPr>
+          <w:u w:val="single"/>
+        </w:rPr>
+      </w:pPr>
+      <w:r>
+        <w:rPr>
+          <w:u w:val="single"/>
+        </w:rPr>
+        <w:t>2/</w:t>
+      </w:r>
+      <w:r>
+        <w:rPr>
+          <w:u w:val="single"/>
+        </w:rPr>
+        <w:t>21</w:t>
+      </w:r>
+      <w:r>
+        <w:rPr>
+          <w:u w:val="single"/>
+        </w:rPr>
+        <w:t xml:space="preserve"> @ </w:t>
+      </w:r>
+      <w:r>
+        <w:rPr>
+          <w:u w:val="single"/>
+        </w:rPr>
+        <w:t>4:09</w:t>
+      </w:r>
+      <w:r>
+        <w:rPr>
+          <w:u w:val="single"/>
+        </w:rPr>
+        <w:t>p</w:t>
+      </w:r>
+      <w:r>
+        <w:rPr>
+          <w:u w:val="single"/>
+        </w:rPr>
+        <w:t>m</w:t>
+      </w:r>
+    </w:p>
+    <w:p>
+      <w:r>
+        <w:t>Client Meeting</w:t>
+      </w:r>
+    </w:p>
+    <w:p>
+      <w:r>
+        <w:t>Attendance: Owen, Maxwell, Matty, Anthony</w:t>
+      </w:r>
+    </w:p>
+    <w:p>
+      <w:r>
+        <w:t xml:space="preserve">Meeting Time: </w:t>
+      </w:r>
+      <w:r>
+        <w:t>5</w:t>
+      </w:r>
+      <w:r>
+        <w:t xml:space="preserve"> minutes </w:t>
+      </w:r>
+    </w:p>
+    <w:p>
+      <w:pPr>
+        <w:pStyle w:val="ListParagraph"/>
+        <w:numPr>
+          <w:ilvl w:val="0"/>
+          <w:numId w:val="6"/>
+        </w:numPr>
+      </w:pPr>
+      <w:r>
+        <w:t>Clarified due date for SRS document</w:t>
+      </w:r>
+    </w:p>
+    <w:p>
+      <w:pPr>
+        <w:pStyle w:val="ListParagraph"/>
+        <w:numPr>
+          <w:ilvl w:val="0"/>
+          <w:numId w:val="6"/>
+        </w:numPr>
+      </w:pPr>
+      <w:r>
+        <w:t>Clarified the purpose of/what belongs in the project schedule</w:t>
+      </w:r>
+    </w:p>
+    <w:p/>
+    <w:p/>
     <w:p/>
     <w:sectPr>
       <w:pgSz w:w="12240" w:h="15840"/>
@@ -452,6 +621,95 @@
 <file path=word/numbering.xml><?xml version="1.0" encoding="utf-8"?>
 <w:numbering xmlns:wpc="http://schemas.microsoft.com/office/word/2010/wordprocessingCanvas" xmlns:cx="http://schemas.microsoft.com/office/drawing/2014/chartex" xmlns:cx1="http://schemas.microsoft.com/office/drawing/2015/9/8/chartex" xmlns:cx2="http://schemas.microsoft.com/office/drawing/2015/10/21/chartex" xmlns:cx3="http://schemas.microsoft.com/office/drawing/2016/5/9/chartex" xmlns:cx4="http://schemas.microsoft.com/office/drawing/2016/5/10/chartex" xmlns:cx5="http://schemas.microsoft.com/office/drawing/2016/5/11/chartex" xmlns:cx6="http://schemas.microsoft.com/office/drawing/2016/5/12/chartex" xmlns:cx7="http://schemas.microsoft.com/office/drawing/2016/5/13/chartex" xmlns:cx8="http://schemas.microsoft.com/office/drawing/2016/5/14/chartex" xmlns:mc="http://schemas.openxmlformats.org/markup-compatibility/2006" xmlns:aink="http://schemas.microsoft.com/office/drawing/2016/ink" xmlns:am3d="http://schemas.microsoft.com/office/drawing/2017/model3d" xmlns:o="urn:schemas-microsoft-com:office:office" xmlns:r="http://schemas.openxmlformats.org/officeDocument/2006/relationships" xmlns:m="http://schemas.openxmlformats.org/officeDocument/2006/math" xmlns:v="urn:schemas-microsoft-com:vml" xmlns:wp14="http://schemas.microsoft.com/office/word/2010/wordprocessingDrawing" xmlns:wp="http://schemas.openxmlformats.org/drawingml/2006/wordprocessingDrawing" xmlns:w10="urn:schemas-microsoft-com:office:word" xmlns:w="http://schemas.openxmlformats.org/wordprocessingml/2006/main" xmlns:w14="http://schemas.microsoft.com/office/word/2010/wordml" xmlns:w15="http://schemas.microsoft.com/office/word/2012/wordml" xmlns:w16cex="http://schemas.microsoft.com/office/word/2018/wordml/cex" xmlns:w16cid="http://schemas.microsoft.com/office/word/2016/wordml/cid" xmlns:w16="http://schemas.microsoft.com/office/word/2018/wordml" xmlns:w16sdtdh="http://schemas.microsoft.com/office/word/2020/wordml/sdtdatahash" xmlns:w16se="http://schemas.microsoft.com/office/word/2015/wordml/symex" xmlns:wpg="http://schemas.microsoft.com/office/word/2010/wordprocessingGroup" xmlns:wpi="http://schemas.microsoft.com/office/word/2010/wordprocessingInk" xmlns:wne="http://schemas.microsoft.com/office/word/2006/wordml" xmlns:wps="http://schemas.microsoft.com/office/word/2010/wordprocessingShape" mc:Ignorable="w14 w15 w16se w16cid w16 w16cex w16sdtdh wp14">
   <w:abstractNum w:abstractNumId="0" w15:restartNumberingAfterBreak="0">
+    <w:nsid w:val="04E86E93"/>
+    <w:multiLevelType w:val="hybridMultilevel"/>
+    <w:tmpl w:val="F3A80746"/>
+    <w:lvl w:ilvl="0" w:tplc="FFFFFFFF">
+      <w:start w:val="1"/>
+      <w:numFmt w:val="decimal"/>
+      <w:lvlText w:val="%1."/>
+      <w:lvlJc w:val="left"/>
+      <w:pPr>
+        <w:ind w:left="1080" w:hanging="360"/>
+      </w:pPr>
+      <w:rPr>
+        <w:rFonts w:hint="default"/>
+      </w:rPr>
+    </w:lvl>
+    <w:lvl w:ilvl="1" w:tplc="FFFFFFFF" w:tentative="1">
+      <w:start w:val="1"/>
+      <w:numFmt w:val="lowerLetter"/>
+      <w:lvlText w:val="%2."/>
+      <w:lvlJc w:val="left"/>
+      <w:pPr>
+        <w:ind w:left="1800" w:hanging="360"/>
+      </w:pPr>
+    </w:lvl>
+    <w:lvl w:ilvl="2" w:tplc="FFFFFFFF" w:tentative="1">
+      <w:start w:val="1"/>
+      <w:numFmt w:val="lowerRoman"/>
+      <w:lvlText w:val="%3."/>
+      <w:lvlJc w:val="right"/>
+      <w:pPr>
+        <w:ind w:left="2520" w:hanging="180"/>
+      </w:pPr>
+    </w:lvl>
+    <w:lvl w:ilvl="3" w:tplc="FFFFFFFF" w:tentative="1">
+      <w:start w:val="1"/>
+      <w:numFmt w:val="decimal"/>
+      <w:lvlText w:val="%4."/>
+      <w:lvlJc w:val="left"/>
+      <w:pPr>
+        <w:ind w:left="3240" w:hanging="360"/>
+      </w:pPr>
+    </w:lvl>
+    <w:lvl w:ilvl="4" w:tplc="FFFFFFFF" w:tentative="1">
+      <w:start w:val="1"/>
+      <w:numFmt w:val="lowerLetter"/>
+      <w:lvlText w:val="%5."/>
+      <w:lvlJc w:val="left"/>
+      <w:pPr>
+        <w:ind w:left="3960" w:hanging="360"/>
+      </w:pPr>
+    </w:lvl>
+    <w:lvl w:ilvl="5" w:tplc="FFFFFFFF" w:tentative="1">
+      <w:start w:val="1"/>
+      <w:numFmt w:val="lowerRoman"/>
+      <w:lvlText w:val="%6."/>
+      <w:lvlJc w:val="right"/>
+      <w:pPr>
+        <w:ind w:left="4680" w:hanging="180"/>
+      </w:pPr>
+    </w:lvl>
+    <w:lvl w:ilvl="6" w:tplc="FFFFFFFF" w:tentative="1">
+      <w:start w:val="1"/>
+      <w:numFmt w:val="decimal"/>
+      <w:lvlText w:val="%7."/>
+      <w:lvlJc w:val="left"/>
+      <w:pPr>
+        <w:ind w:left="5400" w:hanging="360"/>
+      </w:pPr>
+    </w:lvl>
+    <w:lvl w:ilvl="7" w:tplc="FFFFFFFF" w:tentative="1">
+      <w:start w:val="1"/>
+      <w:numFmt w:val="lowerLetter"/>
+      <w:lvlText w:val="%8."/>
+      <w:lvlJc w:val="left"/>
+      <w:pPr>
+        <w:ind w:left="6120" w:hanging="360"/>
+      </w:pPr>
+    </w:lvl>
+    <w:lvl w:ilvl="8" w:tplc="FFFFFFFF" w:tentative="1">
+      <w:start w:val="1"/>
+      <w:numFmt w:val="lowerRoman"/>
+      <w:lvlText w:val="%9."/>
+      <w:lvlJc w:val="right"/>
+      <w:pPr>
+        <w:ind w:left="6840" w:hanging="180"/>
+      </w:pPr>
+    </w:lvl>
+  </w:abstractNum>
+  <w:abstractNum w:abstractNumId="1" w15:restartNumberingAfterBreak="0">
     <w:nsid w:val="0A773253"/>
     <w:multiLevelType w:val="hybridMultilevel"/>
     <w:tmpl w:val="3DE01FA0"/>
@@ -540,7 +798,7 @@
       </w:pPr>
     </w:lvl>
   </w:abstractNum>
-  <w:abstractNum w:abstractNumId="1" w15:restartNumberingAfterBreak="0">
+  <w:abstractNum w:abstractNumId="2" w15:restartNumberingAfterBreak="0">
     <w:nsid w:val="461E36A7"/>
     <w:multiLevelType w:val="hybridMultilevel"/>
     <w:tmpl w:val="1B725D82"/>
@@ -629,7 +887,7 @@
       </w:pPr>
     </w:lvl>
   </w:abstractNum>
-  <w:abstractNum w:abstractNumId="2" w15:restartNumberingAfterBreak="0">
+  <w:abstractNum w:abstractNumId="3" w15:restartNumberingAfterBreak="0">
     <w:nsid w:val="465D2F2E"/>
     <w:multiLevelType w:val="hybridMultilevel"/>
     <w:tmpl w:val="F18655FE"/>
@@ -718,7 +976,96 @@
       </w:pPr>
     </w:lvl>
   </w:abstractNum>
-  <w:abstractNum w:abstractNumId="3" w15:restartNumberingAfterBreak="0">
+  <w:abstractNum w:abstractNumId="4" w15:restartNumberingAfterBreak="0">
+    <w:nsid w:val="64782777"/>
+    <w:multiLevelType w:val="hybridMultilevel"/>
+    <w:tmpl w:val="F3A80746"/>
+    <w:lvl w:ilvl="0" w:tplc="FFFFFFFF">
+      <w:start w:val="1"/>
+      <w:numFmt w:val="decimal"/>
+      <w:lvlText w:val="%1."/>
+      <w:lvlJc w:val="left"/>
+      <w:pPr>
+        <w:ind w:left="1080" w:hanging="360"/>
+      </w:pPr>
+      <w:rPr>
+        <w:rFonts w:hint="default"/>
+      </w:rPr>
+    </w:lvl>
+    <w:lvl w:ilvl="1" w:tplc="FFFFFFFF" w:tentative="1">
+      <w:start w:val="1"/>
+      <w:numFmt w:val="lowerLetter"/>
+      <w:lvlText w:val="%2."/>
+      <w:lvlJc w:val="left"/>
+      <w:pPr>
+        <w:ind w:left="1800" w:hanging="360"/>
+      </w:pPr>
+    </w:lvl>
+    <w:lvl w:ilvl="2" w:tplc="FFFFFFFF" w:tentative="1">
+      <w:start w:val="1"/>
+      <w:numFmt w:val="lowerRoman"/>
+      <w:lvlText w:val="%3."/>
+      <w:lvlJc w:val="right"/>
+      <w:pPr>
+        <w:ind w:left="2520" w:hanging="180"/>
+      </w:pPr>
+    </w:lvl>
+    <w:lvl w:ilvl="3" w:tplc="FFFFFFFF" w:tentative="1">
+      <w:start w:val="1"/>
+      <w:numFmt w:val="decimal"/>
+      <w:lvlText w:val="%4."/>
+      <w:lvlJc w:val="left"/>
+      <w:pPr>
+        <w:ind w:left="3240" w:hanging="360"/>
+      </w:pPr>
+    </w:lvl>
+    <w:lvl w:ilvl="4" w:tplc="FFFFFFFF" w:tentative="1">
+      <w:start w:val="1"/>
+      <w:numFmt w:val="lowerLetter"/>
+      <w:lvlText w:val="%5."/>
+      <w:lvlJc w:val="left"/>
+      <w:pPr>
+        <w:ind w:left="3960" w:hanging="360"/>
+      </w:pPr>
+    </w:lvl>
+    <w:lvl w:ilvl="5" w:tplc="FFFFFFFF" w:tentative="1">
+      <w:start w:val="1"/>
+      <w:numFmt w:val="lowerRoman"/>
+      <w:lvlText w:val="%6."/>
+      <w:lvlJc w:val="right"/>
+      <w:pPr>
+        <w:ind w:left="4680" w:hanging="180"/>
+      </w:pPr>
+    </w:lvl>
+    <w:lvl w:ilvl="6" w:tplc="FFFFFFFF" w:tentative="1">
+      <w:start w:val="1"/>
+      <w:numFmt w:val="decimal"/>
+      <w:lvlText w:val="%7."/>
+      <w:lvlJc w:val="left"/>
+      <w:pPr>
+        <w:ind w:left="5400" w:hanging="360"/>
+      </w:pPr>
+    </w:lvl>
+    <w:lvl w:ilvl="7" w:tplc="FFFFFFFF" w:tentative="1">
+      <w:start w:val="1"/>
+      <w:numFmt w:val="lowerLetter"/>
+      <w:lvlText w:val="%8."/>
+      <w:lvlJc w:val="left"/>
+      <w:pPr>
+        <w:ind w:left="6120" w:hanging="360"/>
+      </w:pPr>
+    </w:lvl>
+    <w:lvl w:ilvl="8" w:tplc="FFFFFFFF" w:tentative="1">
+      <w:start w:val="1"/>
+      <w:numFmt w:val="lowerRoman"/>
+      <w:lvlText w:val="%9."/>
+      <w:lvlJc w:val="right"/>
+      <w:pPr>
+        <w:ind w:left="6840" w:hanging="180"/>
+      </w:pPr>
+    </w:lvl>
+  </w:abstractNum>
+  <w:abstractNum w:abstractNumId="5" w15:restartNumberingAfterBreak="0">
     <w:nsid w:val="65A77976"/>
     <w:multiLevelType w:val="hybridMultilevel"/>
     <w:tmpl w:val="F3A80746"/>
@@ -808,16 +1155,22 @@
     </w:lvl>
   </w:abstractNum>
   <w:num w:numId="1">
+    <w:abstractNumId w:val="2"/>
+  </w:num>
+  <w:num w:numId="2">
+    <w:abstractNumId w:val="3"/>
+  </w:num>
+  <w:num w:numId="3">
     <w:abstractNumId w:val="1"/>
   </w:num>
-  <w:num w:numId="2">
-    <w:abstractNumId w:val="2"/>
+  <w:num w:numId="4">
+    <w:abstractNumId w:val="5"/>
   </w:num>
-  <w:num w:numId="3">
+  <w:num w:numId="5">
+    <w:abstractNumId w:val="4"/>
+  </w:num>
+  <w:num w:numId="6">
     <w:abstractNumId w:val="0"/>
-  </w:num>
-  <w:num w:numId="4">
-    <w:abstractNumId w:val="3"/>
   </w:num>
 </w:numbering>
 </file>

</xml_diff>

<commit_message>
Added 3/17 client meeting
</commit_message>
<xml_diff>
--- a/documents/Group 4 Minutes.docx
+++ b/documents/Group 4 Minutes.docx
@@ -672,13 +672,7 @@
         <w:rPr>
           <w:u w:val="single"/>
         </w:rPr>
-        <w:t>2</w:t>
-      </w:r>
-      <w:r>
-        <w:rPr>
-          <w:u w:val="single"/>
-        </w:rPr>
-        <w:t>8</w:t>
+        <w:t>28</w:t>
       </w:r>
       <w:r>
         <w:rPr>
@@ -690,19 +684,7 @@
         <w:rPr>
           <w:u w:val="single"/>
         </w:rPr>
-        <w:t>4</w:t>
-      </w:r>
-      <w:r>
-        <w:rPr>
-          <w:u w:val="single"/>
-        </w:rPr>
-        <w:t>:00</w:t>
-      </w:r>
-      <w:r>
-        <w:rPr>
-          <w:u w:val="single"/>
-        </w:rPr>
-        <w:t>p</w:t>
+        <w:t>4:00p</w:t>
       </w:r>
       <w:r>
         <w:rPr>
@@ -713,38 +695,17 @@
     </w:p>
     <w:p>
       <w:r>
-        <w:t>Client</w:t>
-      </w:r>
-      <w:r>
-        <w:t xml:space="preserve"> Meeting</w:t>
-      </w:r>
-    </w:p>
-    <w:p>
-      <w:r>
-        <w:t>Attendance: Owen, Matty,</w:t>
-      </w:r>
-      <w:r>
-        <w:t xml:space="preserve"> Maxwell,</w:t>
-      </w:r>
-      <w:r>
-        <w:t xml:space="preserve"> Anthony</w:t>
-      </w:r>
-    </w:p>
-    <w:p>
-      <w:r>
-        <w:t xml:space="preserve">Meeting Time: </w:t>
-      </w:r>
-      <w:r>
-        <w:t>15</w:t>
-      </w:r>
-      <w:r>
-        <w:t xml:space="preserve"> </w:t>
-      </w:r>
-      <w:r>
-        <w:t>minutes</w:t>
-      </w:r>
-      <w:r>
-        <w:t xml:space="preserve"> </w:t>
+        <w:t>Client Meeting</w:t>
+      </w:r>
+    </w:p>
+    <w:p>
+      <w:r>
+        <w:t>Attendance: Owen, Matty, Maxwell, Anthony</w:t>
+      </w:r>
+    </w:p>
+    <w:p>
+      <w:r>
+        <w:t xml:space="preserve">Meeting Time: 15 minutes </w:t>
       </w:r>
     </w:p>
     <w:p>
@@ -759,6 +720,128 @@
         <w:t>Discussed SRS feedback and requirements</w:t>
       </w:r>
     </w:p>
+    <w:p/>
+    <w:p>
+      <w:pPr>
+        <w:rPr>
+          <w:u w:val="single"/>
+        </w:rPr>
+      </w:pPr>
+      <w:r>
+        <w:rPr>
+          <w:u w:val="single"/>
+        </w:rPr>
+        <w:t>3</w:t>
+      </w:r>
+      <w:r>
+        <w:rPr>
+          <w:u w:val="single"/>
+        </w:rPr>
+        <w:t>/</w:t>
+      </w:r>
+      <w:r>
+        <w:rPr>
+          <w:u w:val="single"/>
+        </w:rPr>
+        <w:t>17</w:t>
+      </w:r>
+      <w:r>
+        <w:rPr>
+          <w:u w:val="single"/>
+        </w:rPr>
+        <w:t xml:space="preserve"> @ </w:t>
+      </w:r>
+      <w:r>
+        <w:rPr>
+          <w:u w:val="single"/>
+        </w:rPr>
+        <w:t>4:</w:t>
+      </w:r>
+      <w:r>
+        <w:rPr>
+          <w:u w:val="single"/>
+        </w:rPr>
+        <w:t>19</w:t>
+      </w:r>
+      <w:r>
+        <w:rPr>
+          <w:u w:val="single"/>
+        </w:rPr>
+        <w:t>p</w:t>
+      </w:r>
+      <w:r>
+        <w:rPr>
+          <w:u w:val="single"/>
+        </w:rPr>
+        <w:t>m</w:t>
+      </w:r>
+    </w:p>
+    <w:p>
+      <w:r>
+        <w:t>Client Meeting</w:t>
+      </w:r>
+    </w:p>
+    <w:p>
+      <w:r>
+        <w:t>Attendance: Owen, Matty, Maxwell, Anthony</w:t>
+      </w:r>
+    </w:p>
+    <w:p>
+      <w:r>
+        <w:t xml:space="preserve">Meeting Time: </w:t>
+      </w:r>
+      <w:r>
+        <w:t>7</w:t>
+      </w:r>
+      <w:r>
+        <w:t xml:space="preserve"> minutes </w:t>
+      </w:r>
+    </w:p>
+    <w:p>
+      <w:pPr>
+        <w:pStyle w:val="ListParagraph"/>
+        <w:numPr>
+          <w:ilvl w:val="0"/>
+          <w:numId w:val="9"/>
+        </w:numPr>
+      </w:pPr>
+      <w:r>
+        <w:t>Client discussed</w:t>
+      </w:r>
+      <w:r>
+        <w:t xml:space="preserve"> </w:t>
+      </w:r>
+      <w:r>
+        <w:t>passing Message objects over sockets instead of parsing Strings to help performance</w:t>
+      </w:r>
+    </w:p>
+    <w:p>
+      <w:pPr>
+        <w:pStyle w:val="ListParagraph"/>
+        <w:numPr>
+          <w:ilvl w:val="0"/>
+          <w:numId w:val="9"/>
+        </w:numPr>
+      </w:pPr>
+      <w:r>
+        <w:t>Client suggested a generic message interface with traits to be inherited by more specific types (ex. Messages from user to user vs. messages used by the server to communicate with the client)</w:t>
+      </w:r>
+    </w:p>
+    <w:p>
+      <w:pPr>
+        <w:pStyle w:val="ListParagraph"/>
+        <w:numPr>
+          <w:ilvl w:val="0"/>
+          <w:numId w:val="9"/>
+        </w:numPr>
+      </w:pPr>
+      <w:r>
+        <w:t>Clarified chatroom locking functionality – users own their own chatrooms.</w:t>
+      </w:r>
+    </w:p>
+    <w:p/>
+    <w:p/>
+    <w:p/>
     <w:p/>
     <w:p/>
     <w:p/>
@@ -1131,6 +1214,95 @@
     </w:lvl>
   </w:abstractNum>
   <w:abstractNum w:abstractNumId="4" w15:restartNumberingAfterBreak="0">
+    <w:nsid w:val="3E673053"/>
+    <w:multiLevelType w:val="hybridMultilevel"/>
+    <w:tmpl w:val="F3A80746"/>
+    <w:lvl w:ilvl="0" w:tplc="FFFFFFFF">
+      <w:start w:val="1"/>
+      <w:numFmt w:val="decimal"/>
+      <w:lvlText w:val="%1."/>
+      <w:lvlJc w:val="left"/>
+      <w:pPr>
+        <w:ind w:left="1080" w:hanging="360"/>
+      </w:pPr>
+      <w:rPr>
+        <w:rFonts w:hint="default"/>
+      </w:rPr>
+    </w:lvl>
+    <w:lvl w:ilvl="1" w:tplc="FFFFFFFF" w:tentative="1">
+      <w:start w:val="1"/>
+      <w:numFmt w:val="lowerLetter"/>
+      <w:lvlText w:val="%2."/>
+      <w:lvlJc w:val="left"/>
+      <w:pPr>
+        <w:ind w:left="1800" w:hanging="360"/>
+      </w:pPr>
+    </w:lvl>
+    <w:lvl w:ilvl="2" w:tplc="FFFFFFFF" w:tentative="1">
+      <w:start w:val="1"/>
+      <w:numFmt w:val="lowerRoman"/>
+      <w:lvlText w:val="%3."/>
+      <w:lvlJc w:val="right"/>
+      <w:pPr>
+        <w:ind w:left="2520" w:hanging="180"/>
+      </w:pPr>
+    </w:lvl>
+    <w:lvl w:ilvl="3" w:tplc="FFFFFFFF" w:tentative="1">
+      <w:start w:val="1"/>
+      <w:numFmt w:val="decimal"/>
+      <w:lvlText w:val="%4."/>
+      <w:lvlJc w:val="left"/>
+      <w:pPr>
+        <w:ind w:left="3240" w:hanging="360"/>
+      </w:pPr>
+    </w:lvl>
+    <w:lvl w:ilvl="4" w:tplc="FFFFFFFF" w:tentative="1">
+      <w:start w:val="1"/>
+      <w:numFmt w:val="lowerLetter"/>
+      <w:lvlText w:val="%5."/>
+      <w:lvlJc w:val="left"/>
+      <w:pPr>
+        <w:ind w:left="3960" w:hanging="360"/>
+      </w:pPr>
+    </w:lvl>
+    <w:lvl w:ilvl="5" w:tplc="FFFFFFFF" w:tentative="1">
+      <w:start w:val="1"/>
+      <w:numFmt w:val="lowerRoman"/>
+      <w:lvlText w:val="%6."/>
+      <w:lvlJc w:val="right"/>
+      <w:pPr>
+        <w:ind w:left="4680" w:hanging="180"/>
+      </w:pPr>
+    </w:lvl>
+    <w:lvl w:ilvl="6" w:tplc="FFFFFFFF" w:tentative="1">
+      <w:start w:val="1"/>
+      <w:numFmt w:val="decimal"/>
+      <w:lvlText w:val="%7."/>
+      <w:lvlJc w:val="left"/>
+      <w:pPr>
+        <w:ind w:left="5400" w:hanging="360"/>
+      </w:pPr>
+    </w:lvl>
+    <w:lvl w:ilvl="7" w:tplc="FFFFFFFF" w:tentative="1">
+      <w:start w:val="1"/>
+      <w:numFmt w:val="lowerLetter"/>
+      <w:lvlText w:val="%8."/>
+      <w:lvlJc w:val="left"/>
+      <w:pPr>
+        <w:ind w:left="6120" w:hanging="360"/>
+      </w:pPr>
+    </w:lvl>
+    <w:lvl w:ilvl="8" w:tplc="FFFFFFFF" w:tentative="1">
+      <w:start w:val="1"/>
+      <w:numFmt w:val="lowerRoman"/>
+      <w:lvlText w:val="%9."/>
+      <w:lvlJc w:val="right"/>
+      <w:pPr>
+        <w:ind w:left="6840" w:hanging="180"/>
+      </w:pPr>
+    </w:lvl>
+  </w:abstractNum>
+  <w:abstractNum w:abstractNumId="5" w15:restartNumberingAfterBreak="0">
     <w:nsid w:val="461E36A7"/>
     <w:multiLevelType w:val="hybridMultilevel"/>
     <w:tmpl w:val="1B725D82"/>
@@ -1219,7 +1391,7 @@
       </w:pPr>
     </w:lvl>
   </w:abstractNum>
-  <w:abstractNum w:abstractNumId="5" w15:restartNumberingAfterBreak="0">
+  <w:abstractNum w:abstractNumId="6" w15:restartNumberingAfterBreak="0">
     <w:nsid w:val="465D2F2E"/>
     <w:multiLevelType w:val="hybridMultilevel"/>
     <w:tmpl w:val="F18655FE"/>
@@ -1308,7 +1480,7 @@
       </w:pPr>
     </w:lvl>
   </w:abstractNum>
-  <w:abstractNum w:abstractNumId="6" w15:restartNumberingAfterBreak="0">
+  <w:abstractNum w:abstractNumId="7" w15:restartNumberingAfterBreak="0">
     <w:nsid w:val="64782777"/>
     <w:multiLevelType w:val="hybridMultilevel"/>
     <w:tmpl w:val="F3A80746"/>
@@ -1397,7 +1569,7 @@
       </w:pPr>
     </w:lvl>
   </w:abstractNum>
-  <w:abstractNum w:abstractNumId="7" w15:restartNumberingAfterBreak="0">
+  <w:abstractNum w:abstractNumId="8" w15:restartNumberingAfterBreak="0">
     <w:nsid w:val="65A77976"/>
     <w:multiLevelType w:val="hybridMultilevel"/>
     <w:tmpl w:val="F3A80746"/>
@@ -1487,19 +1659,19 @@
     </w:lvl>
   </w:abstractNum>
   <w:num w:numId="1">
-    <w:abstractNumId w:val="4"/>
+    <w:abstractNumId w:val="5"/>
   </w:num>
   <w:num w:numId="2">
-    <w:abstractNumId w:val="5"/>
+    <w:abstractNumId w:val="6"/>
   </w:num>
   <w:num w:numId="3">
     <w:abstractNumId w:val="1"/>
   </w:num>
   <w:num w:numId="4">
-    <w:abstractNumId w:val="7"/>
+    <w:abstractNumId w:val="8"/>
   </w:num>
   <w:num w:numId="5">
-    <w:abstractNumId w:val="6"/>
+    <w:abstractNumId w:val="7"/>
   </w:num>
   <w:num w:numId="6">
     <w:abstractNumId w:val="0"/>
@@ -1509,6 +1681,9 @@
   </w:num>
   <w:num w:numId="8">
     <w:abstractNumId w:val="2"/>
+  </w:num>
+  <w:num w:numId="9">
+    <w:abstractNumId w:val="4"/>
   </w:num>
 </w:numbering>
 </file>

</xml_diff>